<commit_message>
Se marcaron las pantallas desarrolladas
</commit_message>
<xml_diff>
--- a/Documentacion pantallas.docx
+++ b/Documentacion pantallas.docx
@@ -33,8 +33,14 @@
           <w:ilvl w:val="2"/>
           <w:numId w:val="1"/>
         </w:numPr>
-      </w:pPr>
-      <w:r>
+        <w:rPr>
+          <w:highlight w:val="yellow"/>
+        </w:rPr>
+      </w:pPr>
+      <w:r>
+        <w:rPr>
+          <w:highlight w:val="yellow"/>
+        </w:rPr>
         <w:t>ABM Feriados</w:t>
       </w:r>
     </w:p>
@@ -45,628 +51,156 @@
           <w:ilvl w:val="2"/>
           <w:numId w:val="1"/>
         </w:numPr>
-      </w:pPr>
-      <w:r>
-        <w:t>ABM Paises</w:t>
-      </w:r>
-    </w:p>
-    <w:p>
-      <w:pPr>
-        <w:pStyle w:val="Prrafodelista"/>
-        <w:numPr>
-          <w:ilvl w:val="2"/>
-          <w:numId w:val="1"/>
-        </w:numPr>
-      </w:pPr>
-      <w:r>
-        <w:t>ABM Provincias</w:t>
-      </w:r>
-    </w:p>
-    <w:p>
-      <w:pPr>
-        <w:pStyle w:val="Prrafodelista"/>
-        <w:numPr>
-          <w:ilvl w:val="2"/>
-          <w:numId w:val="1"/>
-        </w:numPr>
-      </w:pPr>
-      <w:r>
-        <w:t>ABM Localidades</w:t>
-      </w:r>
-    </w:p>
-    <w:p>
-      <w:pPr>
-        <w:pStyle w:val="Prrafodelista"/>
-        <w:numPr>
-          <w:ilvl w:val="2"/>
-          <w:numId w:val="1"/>
-        </w:numPr>
-      </w:pPr>
-      <w:r>
-        <w:t>ABM Condicion IVA</w:t>
-      </w:r>
-    </w:p>
-    <w:p>
-      <w:pPr>
-        <w:pStyle w:val="Prrafodelista"/>
-        <w:numPr>
-          <w:ilvl w:val="2"/>
-          <w:numId w:val="1"/>
-        </w:numPr>
-      </w:pPr>
-      <w:r>
-        <w:t>ABM Temporada</w:t>
-      </w:r>
-    </w:p>
-    <w:p>
-      <w:pPr>
-        <w:pStyle w:val="Prrafodelista"/>
-        <w:numPr>
-          <w:ilvl w:val="2"/>
-          <w:numId w:val="1"/>
-        </w:numPr>
-      </w:pPr>
-      <w:r>
-        <w:t>ABM Parametros</w:t>
-      </w:r>
-    </w:p>
-    <w:p>
-      <w:pPr>
-        <w:pStyle w:val="Prrafodelista"/>
-        <w:numPr>
-          <w:ilvl w:val="2"/>
-          <w:numId w:val="1"/>
-        </w:numPr>
-      </w:pPr>
-      <w:r>
-        <w:t>ABM Clientes</w:t>
-      </w:r>
-    </w:p>
-    <w:p>
-      <w:pPr>
-        <w:pStyle w:val="Prrafodelista"/>
-        <w:numPr>
-          <w:ilvl w:val="0"/>
-          <w:numId w:val="1"/>
-        </w:numPr>
-      </w:pPr>
-      <w:r>
-        <w:t>Articulos</w:t>
-      </w:r>
-    </w:p>
-    <w:p>
-      <w:pPr>
-        <w:pStyle w:val="Prrafodelista"/>
-        <w:numPr>
-          <w:ilvl w:val="1"/>
-          <w:numId w:val="1"/>
-        </w:numPr>
-      </w:pPr>
-      <w:r>
-        <w:t>ABM Artículos</w:t>
-      </w:r>
-    </w:p>
-    <w:p>
-      <w:pPr>
-        <w:pStyle w:val="Prrafodelista"/>
-        <w:numPr>
-          <w:ilvl w:val="1"/>
-          <w:numId w:val="1"/>
-        </w:numPr>
-      </w:pPr>
-      <w:r>
-        <w:t>Modificación masiva de artículos</w:t>
-      </w:r>
-    </w:p>
-    <w:p>
-      <w:pPr>
-        <w:pStyle w:val="Prrafodelista"/>
-        <w:numPr>
-          <w:ilvl w:val="1"/>
-          <w:numId w:val="1"/>
-        </w:numPr>
-      </w:pPr>
-      <w:r>
-        <w:t>ABM Color</w:t>
-      </w:r>
-    </w:p>
-    <w:p>
-      <w:pPr>
-        <w:pStyle w:val="Prrafodelista"/>
-        <w:numPr>
-          <w:ilvl w:val="1"/>
-          <w:numId w:val="1"/>
-        </w:numPr>
-      </w:pPr>
-      <w:r>
-        <w:t>ABM Talles</w:t>
-      </w:r>
-    </w:p>
-    <w:p>
-      <w:pPr>
-        <w:pStyle w:val="Prrafodelista"/>
-        <w:numPr>
-          <w:ilvl w:val="1"/>
-          <w:numId w:val="1"/>
-        </w:numPr>
-      </w:pPr>
-      <w:r>
-        <w:t>ABM Atributos</w:t>
-      </w:r>
-    </w:p>
-    <w:p>
-      <w:pPr>
-        <w:pStyle w:val="Prrafodelista"/>
-        <w:numPr>
-          <w:ilvl w:val="1"/>
-          <w:numId w:val="1"/>
-        </w:numPr>
-      </w:pPr>
-      <w:r>
-        <w:t>ABM Insumos</w:t>
-      </w:r>
-    </w:p>
-    <w:p>
-      <w:pPr>
-        <w:pStyle w:val="Prrafodelista"/>
-        <w:numPr>
-          <w:ilvl w:val="1"/>
-          <w:numId w:val="1"/>
-        </w:numPr>
-      </w:pPr>
-      <w:r>
-        <w:t>ABM Categoria talles</w:t>
-      </w:r>
-    </w:p>
-    <w:p>
-      <w:pPr>
-        <w:pStyle w:val="Prrafodelista"/>
-        <w:numPr>
-          <w:ilvl w:val="1"/>
-          <w:numId w:val="1"/>
-        </w:numPr>
-      </w:pPr>
-      <w:r>
-        <w:t>ABM Leyenda</w:t>
-      </w:r>
-    </w:p>
-    <w:p>
-      <w:pPr>
-        <w:pStyle w:val="Prrafodelista"/>
-        <w:numPr>
-          <w:ilvl w:val="1"/>
-          <w:numId w:val="1"/>
-        </w:numPr>
-      </w:pPr>
-      <w:r>
-        <w:t>Esquema de precios</w:t>
-      </w:r>
-    </w:p>
-    <w:p>
-      <w:pPr>
-        <w:pStyle w:val="Prrafodelista"/>
-        <w:numPr>
-          <w:ilvl w:val="0"/>
-          <w:numId w:val="1"/>
-        </w:numPr>
-      </w:pPr>
-      <w:r>
-        <w:t>Usuarios</w:t>
-      </w:r>
-    </w:p>
-    <w:p>
-      <w:pPr>
-        <w:pStyle w:val="Prrafodelista"/>
-        <w:numPr>
-          <w:ilvl w:val="1"/>
-          <w:numId w:val="1"/>
-        </w:numPr>
-      </w:pPr>
-      <w:r>
-        <w:t>ABM Usuarios</w:t>
-      </w:r>
-    </w:p>
-    <w:p>
-      <w:pPr>
-        <w:pStyle w:val="Prrafodelista"/>
-        <w:numPr>
-          <w:ilvl w:val="1"/>
-          <w:numId w:val="1"/>
-        </w:numPr>
-      </w:pPr>
-      <w:r>
-        <w:t>Roles</w:t>
-      </w:r>
-    </w:p>
-    <w:p>
-      <w:pPr>
-        <w:pStyle w:val="Prrafodelista"/>
-        <w:numPr>
-          <w:ilvl w:val="1"/>
-          <w:numId w:val="1"/>
-        </w:numPr>
-      </w:pPr>
-      <w:r>
-        <w:t>Roles pantallas</w:t>
-      </w:r>
-    </w:p>
-    <w:p>
-      <w:pPr>
-        <w:pStyle w:val="Prrafodelista"/>
-        <w:numPr>
-          <w:ilvl w:val="1"/>
-          <w:numId w:val="1"/>
-        </w:numPr>
-      </w:pPr>
-      <w:r>
-        <w:t xml:space="preserve">Pantallas </w:t>
-      </w:r>
-      <w:r>
-        <w:t>autorización</w:t>
-      </w:r>
-    </w:p>
-    <w:p>
-      <w:pPr>
-        <w:pStyle w:val="Prrafodelista"/>
-        <w:numPr>
-          <w:ilvl w:val="1"/>
-          <w:numId w:val="1"/>
-        </w:numPr>
-      </w:pPr>
-      <w:r>
-        <w:t>Ausencias</w:t>
-      </w:r>
-    </w:p>
-    <w:p>
-      <w:pPr>
-        <w:pStyle w:val="Prrafodelista"/>
-        <w:numPr>
-          <w:ilvl w:val="1"/>
-          <w:numId w:val="1"/>
-        </w:numPr>
-      </w:pPr>
-      <w:r>
-        <w:t>Cambio clave</w:t>
-      </w:r>
-    </w:p>
-    <w:p>
-      <w:pPr>
-        <w:pStyle w:val="Prrafodelista"/>
-        <w:numPr>
-          <w:ilvl w:val="0"/>
-          <w:numId w:val="1"/>
-        </w:numPr>
-      </w:pPr>
-      <w:r>
-        <w:t>Caja</w:t>
-      </w:r>
-    </w:p>
-    <w:p>
-      <w:pPr>
-        <w:pStyle w:val="Prrafodelista"/>
-        <w:numPr>
-          <w:ilvl w:val="1"/>
-          <w:numId w:val="1"/>
-        </w:numPr>
-      </w:pPr>
-      <w:r>
-        <w:t>Facturacion</w:t>
-      </w:r>
-    </w:p>
-    <w:p>
-      <w:pPr>
-        <w:pStyle w:val="Prrafodelista"/>
-        <w:numPr>
-          <w:ilvl w:val="2"/>
-          <w:numId w:val="1"/>
-        </w:numPr>
-      </w:pPr>
-      <w:r>
-        <w:t>Facturacion</w:t>
-      </w:r>
-    </w:p>
-    <w:p>
-      <w:pPr>
-        <w:pStyle w:val="Prrafodelista"/>
-        <w:numPr>
-          <w:ilvl w:val="2"/>
-          <w:numId w:val="1"/>
-        </w:numPr>
-      </w:pPr>
-      <w:r>
-        <w:lastRenderedPageBreak/>
-        <w:t>ABM AperturaCierre Caja</w:t>
-      </w:r>
-    </w:p>
-    <w:p>
-      <w:pPr>
-        <w:pStyle w:val="Prrafodelista"/>
-        <w:numPr>
-          <w:ilvl w:val="2"/>
-          <w:numId w:val="1"/>
-        </w:numPr>
-      </w:pPr>
-      <w:r>
-        <w:t>ABM Modificación Nro. Comprobante</w:t>
-      </w:r>
-    </w:p>
-    <w:p>
-      <w:pPr>
-        <w:pStyle w:val="Prrafodelista"/>
-        <w:numPr>
-          <w:ilvl w:val="1"/>
-          <w:numId w:val="1"/>
-        </w:numPr>
-      </w:pPr>
-      <w:r>
-        <w:t>Precintos</w:t>
-      </w:r>
-    </w:p>
-    <w:p>
-      <w:pPr>
-        <w:pStyle w:val="Prrafodelista"/>
-        <w:numPr>
-          <w:ilvl w:val="2"/>
-          <w:numId w:val="1"/>
-        </w:numPr>
-      </w:pPr>
-      <w:r>
-        <w:t>ABM Precintos</w:t>
-      </w:r>
-    </w:p>
-    <w:p>
-      <w:pPr>
-        <w:pStyle w:val="Prrafodelista"/>
-        <w:numPr>
-          <w:ilvl w:val="2"/>
-          <w:numId w:val="1"/>
-        </w:numPr>
-      </w:pPr>
-      <w:r>
-        <w:t>Recepción – Envio precintos</w:t>
-      </w:r>
-    </w:p>
-    <w:p>
-      <w:pPr>
-        <w:pStyle w:val="Prrafodelista"/>
-        <w:numPr>
-          <w:ilvl w:val="2"/>
-          <w:numId w:val="1"/>
-        </w:numPr>
-      </w:pPr>
-      <w:r>
-        <w:t>Listado de precintos</w:t>
-      </w:r>
-    </w:p>
-    <w:p>
-      <w:pPr>
-        <w:pStyle w:val="Prrafodelista"/>
-        <w:numPr>
-          <w:ilvl w:val="1"/>
-          <w:numId w:val="1"/>
-        </w:numPr>
-      </w:pPr>
-      <w:r>
-        <w:t>Tarjetas</w:t>
-      </w:r>
-    </w:p>
-    <w:p>
-      <w:pPr>
-        <w:pStyle w:val="Prrafodelista"/>
-        <w:numPr>
-          <w:ilvl w:val="2"/>
-          <w:numId w:val="1"/>
-        </w:numPr>
-      </w:pPr>
-      <w:r>
-        <w:t>ABM Tarjeta</w:t>
-      </w:r>
-    </w:p>
-    <w:p>
-      <w:pPr>
-        <w:pStyle w:val="Prrafodelista"/>
-        <w:numPr>
-          <w:ilvl w:val="2"/>
-          <w:numId w:val="1"/>
-        </w:numPr>
-      </w:pPr>
-      <w:r>
-        <w:t>ABM Bancos</w:t>
-      </w:r>
-    </w:p>
-    <w:p>
-      <w:pPr>
-        <w:pStyle w:val="Prrafodelista"/>
-        <w:numPr>
-          <w:ilvl w:val="2"/>
-          <w:numId w:val="1"/>
-        </w:numPr>
-      </w:pPr>
-      <w:r>
-        <w:t>ABM Categoria tarjeta</w:t>
-      </w:r>
-    </w:p>
-    <w:p>
-      <w:pPr>
-        <w:pStyle w:val="Prrafodelista"/>
-        <w:numPr>
-          <w:ilvl w:val="2"/>
-          <w:numId w:val="1"/>
-        </w:numPr>
-      </w:pPr>
-      <w:r>
-        <w:t>Esquema cuotas</w:t>
-      </w:r>
-    </w:p>
-    <w:p>
-      <w:pPr>
-        <w:pStyle w:val="Prrafodelista"/>
-        <w:numPr>
-          <w:ilvl w:val="2"/>
-          <w:numId w:val="1"/>
-        </w:numPr>
-      </w:pPr>
-      <w:r>
-        <w:t>Promoción tarjetas</w:t>
-      </w:r>
-    </w:p>
-    <w:p>
-      <w:pPr>
-        <w:pStyle w:val="Prrafodelista"/>
-        <w:numPr>
-          <w:ilvl w:val="0"/>
-          <w:numId w:val="1"/>
-        </w:numPr>
-      </w:pPr>
-      <w:r>
-        <w:t>Proveedores</w:t>
-      </w:r>
-    </w:p>
-    <w:p>
-      <w:pPr>
-        <w:pStyle w:val="Prrafodelista"/>
-        <w:numPr>
-          <w:ilvl w:val="1"/>
-          <w:numId w:val="1"/>
-        </w:numPr>
-      </w:pPr>
-      <w:r>
-        <w:t>ABM Proveedores</w:t>
-      </w:r>
-    </w:p>
-    <w:p>
-      <w:pPr>
-        <w:pStyle w:val="Prrafodelista"/>
-        <w:numPr>
-          <w:ilvl w:val="1"/>
-          <w:numId w:val="1"/>
-        </w:numPr>
-      </w:pPr>
-      <w:r>
-        <w:t>ABM Condicion IVA</w:t>
-      </w:r>
-    </w:p>
-    <w:p>
-      <w:pPr>
-        <w:pStyle w:val="Prrafodelista"/>
-        <w:numPr>
-          <w:ilvl w:val="1"/>
-          <w:numId w:val="1"/>
-        </w:numPr>
-      </w:pPr>
-      <w:r>
-        <w:t>ABM Cta. Contable</w:t>
-      </w:r>
-    </w:p>
-    <w:p>
-      <w:pPr>
-        <w:pStyle w:val="Prrafodelista"/>
-        <w:numPr>
-          <w:ilvl w:val="1"/>
-          <w:numId w:val="1"/>
-        </w:numPr>
-      </w:pPr>
-      <w:r>
-        <w:t>ABM Tipo retención</w:t>
-      </w:r>
-    </w:p>
-    <w:p>
-      <w:pPr>
-        <w:pStyle w:val="Prrafodelista"/>
-        <w:numPr>
-          <w:ilvl w:val="1"/>
-          <w:numId w:val="1"/>
-        </w:numPr>
-      </w:pPr>
-      <w:r>
-        <w:t>ABM Tipo imputación</w:t>
-      </w:r>
-    </w:p>
-    <w:p>
-      <w:pPr>
-        <w:pStyle w:val="Prrafodelista"/>
-        <w:numPr>
-          <w:ilvl w:val="1"/>
-          <w:numId w:val="1"/>
-        </w:numPr>
-      </w:pPr>
-      <w:r>
-        <w:t>Pedidos proveedor</w:t>
-      </w:r>
-    </w:p>
-    <w:p>
-      <w:pPr>
-        <w:pStyle w:val="Prrafodelista"/>
-        <w:numPr>
-          <w:ilvl w:val="0"/>
-          <w:numId w:val="1"/>
-        </w:numPr>
-      </w:pPr>
-      <w:r>
-        <w:t>Remitos</w:t>
-      </w:r>
-    </w:p>
-    <w:p>
-      <w:pPr>
-        <w:pStyle w:val="Prrafodelista"/>
-        <w:numPr>
-          <w:ilvl w:val="1"/>
-          <w:numId w:val="1"/>
-        </w:numPr>
-      </w:pPr>
-      <w:r>
-        <w:t>ABM Remitos</w:t>
-      </w:r>
-    </w:p>
-    <w:p>
-      <w:pPr>
-        <w:pStyle w:val="Prrafodelista"/>
-        <w:numPr>
-          <w:ilvl w:val="1"/>
-          <w:numId w:val="1"/>
-        </w:numPr>
-      </w:pPr>
-      <w:r>
-        <w:t>ABM Tipo documento</w:t>
-      </w:r>
-    </w:p>
-    <w:p>
-      <w:pPr>
-        <w:pStyle w:val="Prrafodelista"/>
-        <w:numPr>
-          <w:ilvl w:val="1"/>
-          <w:numId w:val="1"/>
-        </w:numPr>
-      </w:pPr>
-      <w:r>
-        <w:t>ABM Motivos despacho</w:t>
-      </w:r>
-    </w:p>
-    <w:p>
-      <w:pPr>
-        <w:pStyle w:val="Prrafodelista"/>
-        <w:numPr>
-          <w:ilvl w:val="1"/>
-          <w:numId w:val="1"/>
-        </w:numPr>
-      </w:pPr>
-      <w:r>
-        <w:t>ABM Jaula</w:t>
-      </w:r>
-    </w:p>
-    <w:p>
-      <w:pPr>
-        <w:pStyle w:val="Prrafodelista"/>
-        <w:numPr>
-          <w:ilvl w:val="1"/>
-          <w:numId w:val="1"/>
-        </w:numPr>
-      </w:pPr>
-      <w:r>
-        <w:t>ABM DestinoOrigenes</w:t>
+        <w:rPr>
+          <w:highlight w:val="yellow"/>
+        </w:rPr>
+      </w:pPr>
+      <w:r>
+        <w:rPr>
+          <w:highlight w:val="yellow"/>
+        </w:rPr>
+        <w:t xml:space="preserve">ABM </w:t>
+      </w:r>
+      <w:proofErr w:type="spellStart"/>
+      <w:r>
+        <w:rPr>
+          <w:highlight w:val="yellow"/>
+        </w:rPr>
+        <w:t>Paises</w:t>
       </w:r>
       <w:bookmarkStart w:id="0" w:name="_GoBack"/>
       <w:bookmarkEnd w:id="0"/>
+      <w:proofErr w:type="spellEnd"/>
+    </w:p>
+    <w:p>
+      <w:pPr>
+        <w:pStyle w:val="Prrafodelista"/>
+        <w:numPr>
+          <w:ilvl w:val="2"/>
+          <w:numId w:val="1"/>
+        </w:numPr>
+        <w:rPr>
+          <w:highlight w:val="yellow"/>
+        </w:rPr>
+      </w:pPr>
+      <w:r>
+        <w:rPr>
+          <w:highlight w:val="yellow"/>
+        </w:rPr>
+        <w:t>ABM Provincias</w:t>
+      </w:r>
+    </w:p>
+    <w:p>
+      <w:pPr>
+        <w:pStyle w:val="Prrafodelista"/>
+        <w:numPr>
+          <w:ilvl w:val="2"/>
+          <w:numId w:val="1"/>
+        </w:numPr>
+        <w:rPr>
+          <w:highlight w:val="yellow"/>
+        </w:rPr>
+      </w:pPr>
+      <w:r>
+        <w:rPr>
+          <w:highlight w:val="yellow"/>
+        </w:rPr>
+        <w:t>ABM Localidades</w:t>
+      </w:r>
+    </w:p>
+    <w:p>
+      <w:pPr>
+        <w:pStyle w:val="Prrafodelista"/>
+        <w:numPr>
+          <w:ilvl w:val="2"/>
+          <w:numId w:val="1"/>
+        </w:numPr>
+        <w:rPr>
+          <w:highlight w:val="yellow"/>
+        </w:rPr>
+      </w:pPr>
+      <w:r>
+        <w:rPr>
+          <w:highlight w:val="yellow"/>
+        </w:rPr>
+        <w:t xml:space="preserve">ABM </w:t>
+      </w:r>
+      <w:proofErr w:type="spellStart"/>
+      <w:r>
+        <w:rPr>
+          <w:highlight w:val="yellow"/>
+        </w:rPr>
+        <w:t>Condicion</w:t>
+      </w:r>
+      <w:proofErr w:type="spellEnd"/>
+      <w:r>
+        <w:rPr>
+          <w:highlight w:val="yellow"/>
+        </w:rPr>
+        <w:t xml:space="preserve"> IVA</w:t>
+      </w:r>
+    </w:p>
+    <w:p>
+      <w:pPr>
+        <w:pStyle w:val="Prrafodelista"/>
+        <w:numPr>
+          <w:ilvl w:val="2"/>
+          <w:numId w:val="1"/>
+        </w:numPr>
+        <w:rPr>
+          <w:highlight w:val="yellow"/>
+        </w:rPr>
+      </w:pPr>
+      <w:r>
+        <w:rPr>
+          <w:highlight w:val="yellow"/>
+        </w:rPr>
+        <w:t>ABM Temporada</w:t>
+      </w:r>
+    </w:p>
+    <w:p>
+      <w:pPr>
+        <w:pStyle w:val="Prrafodelista"/>
+        <w:numPr>
+          <w:ilvl w:val="2"/>
+          <w:numId w:val="1"/>
+        </w:numPr>
+        <w:rPr>
+          <w:highlight w:val="yellow"/>
+        </w:rPr>
+      </w:pPr>
+      <w:r>
+        <w:rPr>
+          <w:highlight w:val="yellow"/>
+        </w:rPr>
+        <w:t xml:space="preserve">ABM </w:t>
+      </w:r>
+      <w:proofErr w:type="spellStart"/>
+      <w:r>
+        <w:rPr>
+          <w:highlight w:val="yellow"/>
+        </w:rPr>
+        <w:t>Parametros</w:t>
+      </w:r>
+      <w:proofErr w:type="spellEnd"/>
+    </w:p>
+    <w:p>
+      <w:pPr>
+        <w:pStyle w:val="Prrafodelista"/>
+        <w:numPr>
+          <w:ilvl w:val="2"/>
+          <w:numId w:val="1"/>
+        </w:numPr>
+        <w:rPr>
+          <w:highlight w:val="yellow"/>
+        </w:rPr>
+      </w:pPr>
+      <w:r>
+        <w:rPr>
+          <w:highlight w:val="yellow"/>
+        </w:rPr>
+        <w:t>ABM Clientes</w:t>
+      </w:r>
     </w:p>
     <w:p>
       <w:pPr>
@@ -676,21 +210,750 @@
           <w:numId w:val="1"/>
         </w:numPr>
       </w:pPr>
-      <w:r>
-        <w:t>Gift Card</w:t>
-      </w:r>
-    </w:p>
-    <w:p>
-      <w:pPr>
-        <w:pStyle w:val="Prrafodelista"/>
-        <w:numPr>
-          <w:ilvl w:val="1"/>
-          <w:numId w:val="1"/>
-        </w:numPr>
-      </w:pPr>
-      <w:r>
-        <w:t>ABM Gift card</w:t>
-      </w:r>
+      <w:proofErr w:type="spellStart"/>
+      <w:r>
+        <w:t>Articulos</w:t>
+      </w:r>
+      <w:proofErr w:type="spellEnd"/>
+    </w:p>
+    <w:p>
+      <w:pPr>
+        <w:pStyle w:val="Prrafodelista"/>
+        <w:numPr>
+          <w:ilvl w:val="1"/>
+          <w:numId w:val="1"/>
+        </w:numPr>
+      </w:pPr>
+      <w:r>
+        <w:t>ABM Artículos</w:t>
+      </w:r>
+    </w:p>
+    <w:p>
+      <w:pPr>
+        <w:pStyle w:val="Prrafodelista"/>
+        <w:numPr>
+          <w:ilvl w:val="1"/>
+          <w:numId w:val="1"/>
+        </w:numPr>
+      </w:pPr>
+      <w:r>
+        <w:t>Modificación masiva de artículos</w:t>
+      </w:r>
+    </w:p>
+    <w:p>
+      <w:pPr>
+        <w:pStyle w:val="Prrafodelista"/>
+        <w:numPr>
+          <w:ilvl w:val="1"/>
+          <w:numId w:val="1"/>
+        </w:numPr>
+        <w:rPr>
+          <w:highlight w:val="yellow"/>
+        </w:rPr>
+      </w:pPr>
+      <w:r>
+        <w:rPr>
+          <w:highlight w:val="yellow"/>
+        </w:rPr>
+        <w:t>ABM Color</w:t>
+      </w:r>
+    </w:p>
+    <w:p>
+      <w:pPr>
+        <w:pStyle w:val="Prrafodelista"/>
+        <w:numPr>
+          <w:ilvl w:val="1"/>
+          <w:numId w:val="1"/>
+        </w:numPr>
+        <w:rPr>
+          <w:highlight w:val="yellow"/>
+        </w:rPr>
+      </w:pPr>
+      <w:r>
+        <w:rPr>
+          <w:highlight w:val="yellow"/>
+        </w:rPr>
+        <w:t>ABM Talles</w:t>
+      </w:r>
+    </w:p>
+    <w:p>
+      <w:pPr>
+        <w:pStyle w:val="Prrafodelista"/>
+        <w:numPr>
+          <w:ilvl w:val="1"/>
+          <w:numId w:val="1"/>
+        </w:numPr>
+        <w:rPr>
+          <w:highlight w:val="yellow"/>
+        </w:rPr>
+      </w:pPr>
+      <w:r>
+        <w:rPr>
+          <w:highlight w:val="yellow"/>
+        </w:rPr>
+        <w:t>ABM Atributos</w:t>
+      </w:r>
+    </w:p>
+    <w:p>
+      <w:pPr>
+        <w:pStyle w:val="Prrafodelista"/>
+        <w:numPr>
+          <w:ilvl w:val="1"/>
+          <w:numId w:val="1"/>
+        </w:numPr>
+        <w:rPr>
+          <w:highlight w:val="yellow"/>
+        </w:rPr>
+      </w:pPr>
+      <w:r>
+        <w:rPr>
+          <w:highlight w:val="yellow"/>
+        </w:rPr>
+        <w:t>ABM Insumos</w:t>
+      </w:r>
+    </w:p>
+    <w:p>
+      <w:pPr>
+        <w:pStyle w:val="Prrafodelista"/>
+        <w:numPr>
+          <w:ilvl w:val="1"/>
+          <w:numId w:val="1"/>
+        </w:numPr>
+        <w:rPr>
+          <w:highlight w:val="yellow"/>
+        </w:rPr>
+      </w:pPr>
+      <w:r>
+        <w:rPr>
+          <w:highlight w:val="yellow"/>
+        </w:rPr>
+        <w:t xml:space="preserve">ABM </w:t>
+      </w:r>
+      <w:proofErr w:type="spellStart"/>
+      <w:r>
+        <w:rPr>
+          <w:highlight w:val="yellow"/>
+        </w:rPr>
+        <w:t>Categoria</w:t>
+      </w:r>
+      <w:proofErr w:type="spellEnd"/>
+      <w:r>
+        <w:rPr>
+          <w:highlight w:val="yellow"/>
+        </w:rPr>
+        <w:t xml:space="preserve"> talles</w:t>
+      </w:r>
+    </w:p>
+    <w:p>
+      <w:pPr>
+        <w:pStyle w:val="Prrafodelista"/>
+        <w:numPr>
+          <w:ilvl w:val="1"/>
+          <w:numId w:val="1"/>
+        </w:numPr>
+        <w:rPr>
+          <w:highlight w:val="yellow"/>
+        </w:rPr>
+      </w:pPr>
+      <w:r>
+        <w:rPr>
+          <w:highlight w:val="yellow"/>
+        </w:rPr>
+        <w:t>ABM Leyenda</w:t>
+      </w:r>
+    </w:p>
+    <w:p>
+      <w:pPr>
+        <w:pStyle w:val="Prrafodelista"/>
+        <w:numPr>
+          <w:ilvl w:val="1"/>
+          <w:numId w:val="1"/>
+        </w:numPr>
+      </w:pPr>
+      <w:r>
+        <w:t>Esquema de precios</w:t>
+      </w:r>
+    </w:p>
+    <w:p>
+      <w:pPr>
+        <w:pStyle w:val="Prrafodelista"/>
+        <w:numPr>
+          <w:ilvl w:val="0"/>
+          <w:numId w:val="1"/>
+        </w:numPr>
+      </w:pPr>
+      <w:r>
+        <w:t>Usuarios</w:t>
+      </w:r>
+    </w:p>
+    <w:p>
+      <w:pPr>
+        <w:pStyle w:val="Prrafodelista"/>
+        <w:numPr>
+          <w:ilvl w:val="1"/>
+          <w:numId w:val="1"/>
+        </w:numPr>
+        <w:rPr>
+          <w:highlight w:val="yellow"/>
+        </w:rPr>
+      </w:pPr>
+      <w:r>
+        <w:rPr>
+          <w:highlight w:val="yellow"/>
+        </w:rPr>
+        <w:t>ABM Usuarios</w:t>
+      </w:r>
+    </w:p>
+    <w:p>
+      <w:pPr>
+        <w:pStyle w:val="Prrafodelista"/>
+        <w:numPr>
+          <w:ilvl w:val="1"/>
+          <w:numId w:val="1"/>
+        </w:numPr>
+        <w:rPr>
+          <w:highlight w:val="yellow"/>
+        </w:rPr>
+      </w:pPr>
+      <w:r>
+        <w:rPr>
+          <w:highlight w:val="yellow"/>
+        </w:rPr>
+        <w:t>Roles</w:t>
+      </w:r>
+    </w:p>
+    <w:p>
+      <w:pPr>
+        <w:pStyle w:val="Prrafodelista"/>
+        <w:numPr>
+          <w:ilvl w:val="1"/>
+          <w:numId w:val="1"/>
+        </w:numPr>
+      </w:pPr>
+      <w:r>
+        <w:t>Roles pantallas</w:t>
+      </w:r>
+    </w:p>
+    <w:p>
+      <w:pPr>
+        <w:pStyle w:val="Prrafodelista"/>
+        <w:numPr>
+          <w:ilvl w:val="1"/>
+          <w:numId w:val="1"/>
+        </w:numPr>
+      </w:pPr>
+      <w:r>
+        <w:t xml:space="preserve">Pantallas </w:t>
+      </w:r>
+      <w:r>
+        <w:t>autorización</w:t>
+      </w:r>
+    </w:p>
+    <w:p>
+      <w:pPr>
+        <w:pStyle w:val="Prrafodelista"/>
+        <w:numPr>
+          <w:ilvl w:val="1"/>
+          <w:numId w:val="1"/>
+        </w:numPr>
+        <w:rPr>
+          <w:highlight w:val="yellow"/>
+        </w:rPr>
+      </w:pPr>
+      <w:r>
+        <w:rPr>
+          <w:highlight w:val="yellow"/>
+        </w:rPr>
+        <w:t>Ausencias</w:t>
+      </w:r>
+    </w:p>
+    <w:p>
+      <w:pPr>
+        <w:pStyle w:val="Prrafodelista"/>
+        <w:numPr>
+          <w:ilvl w:val="1"/>
+          <w:numId w:val="1"/>
+        </w:numPr>
+      </w:pPr>
+      <w:r>
+        <w:t>Cambio clave</w:t>
+      </w:r>
+    </w:p>
+    <w:p>
+      <w:pPr>
+        <w:pStyle w:val="Prrafodelista"/>
+        <w:numPr>
+          <w:ilvl w:val="0"/>
+          <w:numId w:val="1"/>
+        </w:numPr>
+      </w:pPr>
+      <w:r>
+        <w:t>Caja</w:t>
+      </w:r>
+    </w:p>
+    <w:p>
+      <w:pPr>
+        <w:pStyle w:val="Prrafodelista"/>
+        <w:numPr>
+          <w:ilvl w:val="1"/>
+          <w:numId w:val="1"/>
+        </w:numPr>
+      </w:pPr>
+      <w:proofErr w:type="spellStart"/>
+      <w:r>
+        <w:t>Facturacion</w:t>
+      </w:r>
+      <w:proofErr w:type="spellEnd"/>
+    </w:p>
+    <w:p>
+      <w:pPr>
+        <w:pStyle w:val="Prrafodelista"/>
+        <w:numPr>
+          <w:ilvl w:val="2"/>
+          <w:numId w:val="1"/>
+        </w:numPr>
+      </w:pPr>
+      <w:proofErr w:type="spellStart"/>
+      <w:r>
+        <w:t>Facturacion</w:t>
+      </w:r>
+      <w:proofErr w:type="spellEnd"/>
+    </w:p>
+    <w:p>
+      <w:pPr>
+        <w:pStyle w:val="Prrafodelista"/>
+        <w:numPr>
+          <w:ilvl w:val="2"/>
+          <w:numId w:val="1"/>
+        </w:numPr>
+      </w:pPr>
+      <w:r>
+        <w:lastRenderedPageBreak/>
+        <w:t xml:space="preserve">ABM </w:t>
+      </w:r>
+      <w:proofErr w:type="spellStart"/>
+      <w:r>
+        <w:t>AperturaCierre</w:t>
+      </w:r>
+      <w:proofErr w:type="spellEnd"/>
+      <w:r>
+        <w:t xml:space="preserve"> Caja</w:t>
+      </w:r>
+    </w:p>
+    <w:p>
+      <w:pPr>
+        <w:pStyle w:val="Prrafodelista"/>
+        <w:numPr>
+          <w:ilvl w:val="2"/>
+          <w:numId w:val="1"/>
+        </w:numPr>
+      </w:pPr>
+      <w:r>
+        <w:t>ABM Modificación Nro. Comprobante</w:t>
+      </w:r>
+    </w:p>
+    <w:p>
+      <w:pPr>
+        <w:pStyle w:val="Prrafodelista"/>
+        <w:numPr>
+          <w:ilvl w:val="1"/>
+          <w:numId w:val="1"/>
+        </w:numPr>
+      </w:pPr>
+      <w:r>
+        <w:t>Precintos</w:t>
+      </w:r>
+    </w:p>
+    <w:p>
+      <w:pPr>
+        <w:pStyle w:val="Prrafodelista"/>
+        <w:numPr>
+          <w:ilvl w:val="2"/>
+          <w:numId w:val="1"/>
+        </w:numPr>
+        <w:rPr>
+          <w:highlight w:val="yellow"/>
+        </w:rPr>
+      </w:pPr>
+      <w:r>
+        <w:rPr>
+          <w:highlight w:val="yellow"/>
+        </w:rPr>
+        <w:t>ABM Precintos</w:t>
+      </w:r>
+    </w:p>
+    <w:p>
+      <w:pPr>
+        <w:pStyle w:val="Prrafodelista"/>
+        <w:numPr>
+          <w:ilvl w:val="2"/>
+          <w:numId w:val="1"/>
+        </w:numPr>
+      </w:pPr>
+      <w:r>
+        <w:t xml:space="preserve">Recepción – </w:t>
+      </w:r>
+      <w:proofErr w:type="spellStart"/>
+      <w:r>
+        <w:t>Envio</w:t>
+      </w:r>
+      <w:proofErr w:type="spellEnd"/>
+      <w:r>
+        <w:t xml:space="preserve"> precintos</w:t>
+      </w:r>
+    </w:p>
+    <w:p>
+      <w:pPr>
+        <w:pStyle w:val="Prrafodelista"/>
+        <w:numPr>
+          <w:ilvl w:val="2"/>
+          <w:numId w:val="1"/>
+        </w:numPr>
+      </w:pPr>
+      <w:r>
+        <w:t>Listado de precintos</w:t>
+      </w:r>
+    </w:p>
+    <w:p>
+      <w:pPr>
+        <w:pStyle w:val="Prrafodelista"/>
+        <w:numPr>
+          <w:ilvl w:val="1"/>
+          <w:numId w:val="1"/>
+        </w:numPr>
+      </w:pPr>
+      <w:r>
+        <w:t>Tarjetas</w:t>
+      </w:r>
+    </w:p>
+    <w:p>
+      <w:pPr>
+        <w:pStyle w:val="Prrafodelista"/>
+        <w:numPr>
+          <w:ilvl w:val="2"/>
+          <w:numId w:val="1"/>
+        </w:numPr>
+      </w:pPr>
+      <w:r>
+        <w:t>ABM Tarjeta</w:t>
+      </w:r>
+    </w:p>
+    <w:p>
+      <w:pPr>
+        <w:pStyle w:val="Prrafodelista"/>
+        <w:numPr>
+          <w:ilvl w:val="2"/>
+          <w:numId w:val="1"/>
+        </w:numPr>
+        <w:rPr>
+          <w:highlight w:val="yellow"/>
+        </w:rPr>
+      </w:pPr>
+      <w:r>
+        <w:rPr>
+          <w:highlight w:val="yellow"/>
+        </w:rPr>
+        <w:t>ABM Bancos</w:t>
+      </w:r>
+    </w:p>
+    <w:p>
+      <w:pPr>
+        <w:pStyle w:val="Prrafodelista"/>
+        <w:numPr>
+          <w:ilvl w:val="2"/>
+          <w:numId w:val="1"/>
+        </w:numPr>
+        <w:rPr>
+          <w:highlight w:val="yellow"/>
+        </w:rPr>
+      </w:pPr>
+      <w:r>
+        <w:rPr>
+          <w:highlight w:val="yellow"/>
+        </w:rPr>
+        <w:t xml:space="preserve">ABM </w:t>
+      </w:r>
+      <w:proofErr w:type="spellStart"/>
+      <w:r>
+        <w:rPr>
+          <w:highlight w:val="yellow"/>
+        </w:rPr>
+        <w:t>Categoria</w:t>
+      </w:r>
+      <w:proofErr w:type="spellEnd"/>
+      <w:r>
+        <w:rPr>
+          <w:highlight w:val="yellow"/>
+        </w:rPr>
+        <w:t xml:space="preserve"> tarjeta</w:t>
+      </w:r>
+    </w:p>
+    <w:p>
+      <w:pPr>
+        <w:pStyle w:val="Prrafodelista"/>
+        <w:numPr>
+          <w:ilvl w:val="2"/>
+          <w:numId w:val="1"/>
+        </w:numPr>
+      </w:pPr>
+      <w:r>
+        <w:t>Esquema cuotas</w:t>
+      </w:r>
+    </w:p>
+    <w:p>
+      <w:pPr>
+        <w:pStyle w:val="Prrafodelista"/>
+        <w:numPr>
+          <w:ilvl w:val="2"/>
+          <w:numId w:val="1"/>
+        </w:numPr>
+      </w:pPr>
+      <w:r>
+        <w:t>Promoción tarjetas</w:t>
+      </w:r>
+    </w:p>
+    <w:p>
+      <w:pPr>
+        <w:pStyle w:val="Prrafodelista"/>
+        <w:numPr>
+          <w:ilvl w:val="0"/>
+          <w:numId w:val="1"/>
+        </w:numPr>
+      </w:pPr>
+      <w:r>
+        <w:t>Proveedores</w:t>
+      </w:r>
+    </w:p>
+    <w:p>
+      <w:pPr>
+        <w:pStyle w:val="Prrafodelista"/>
+        <w:numPr>
+          <w:ilvl w:val="1"/>
+          <w:numId w:val="1"/>
+        </w:numPr>
+      </w:pPr>
+      <w:r>
+        <w:t>ABM Proveedores</w:t>
+      </w:r>
+    </w:p>
+    <w:p>
+      <w:pPr>
+        <w:pStyle w:val="Prrafodelista"/>
+        <w:numPr>
+          <w:ilvl w:val="1"/>
+          <w:numId w:val="1"/>
+        </w:numPr>
+        <w:rPr>
+          <w:highlight w:val="yellow"/>
+        </w:rPr>
+      </w:pPr>
+      <w:r>
+        <w:rPr>
+          <w:highlight w:val="yellow"/>
+        </w:rPr>
+        <w:t xml:space="preserve">ABM </w:t>
+      </w:r>
+      <w:proofErr w:type="spellStart"/>
+      <w:r>
+        <w:rPr>
+          <w:highlight w:val="yellow"/>
+        </w:rPr>
+        <w:t>Condicion</w:t>
+      </w:r>
+      <w:proofErr w:type="spellEnd"/>
+      <w:r>
+        <w:rPr>
+          <w:highlight w:val="yellow"/>
+        </w:rPr>
+        <w:t xml:space="preserve"> IVA</w:t>
+      </w:r>
+    </w:p>
+    <w:p>
+      <w:pPr>
+        <w:pStyle w:val="Prrafodelista"/>
+        <w:numPr>
+          <w:ilvl w:val="1"/>
+          <w:numId w:val="1"/>
+        </w:numPr>
+      </w:pPr>
+      <w:r>
+        <w:t>ABM Cta. Contable</w:t>
+      </w:r>
+    </w:p>
+    <w:p>
+      <w:pPr>
+        <w:pStyle w:val="Prrafodelista"/>
+        <w:numPr>
+          <w:ilvl w:val="1"/>
+          <w:numId w:val="1"/>
+        </w:numPr>
+        <w:rPr>
+          <w:highlight w:val="yellow"/>
+        </w:rPr>
+      </w:pPr>
+      <w:r>
+        <w:rPr>
+          <w:highlight w:val="yellow"/>
+        </w:rPr>
+        <w:t>ABM Tipo retención</w:t>
+      </w:r>
+    </w:p>
+    <w:p>
+      <w:pPr>
+        <w:pStyle w:val="Prrafodelista"/>
+        <w:numPr>
+          <w:ilvl w:val="1"/>
+          <w:numId w:val="1"/>
+        </w:numPr>
+        <w:rPr>
+          <w:highlight w:val="yellow"/>
+        </w:rPr>
+      </w:pPr>
+      <w:r>
+        <w:rPr>
+          <w:highlight w:val="yellow"/>
+        </w:rPr>
+        <w:t>ABM Tipo imputación</w:t>
+      </w:r>
+    </w:p>
+    <w:p>
+      <w:pPr>
+        <w:pStyle w:val="Prrafodelista"/>
+        <w:numPr>
+          <w:ilvl w:val="1"/>
+          <w:numId w:val="1"/>
+        </w:numPr>
+      </w:pPr>
+      <w:r>
+        <w:t>Pedidos proveedor</w:t>
+      </w:r>
+    </w:p>
+    <w:p>
+      <w:pPr>
+        <w:pStyle w:val="Prrafodelista"/>
+        <w:numPr>
+          <w:ilvl w:val="0"/>
+          <w:numId w:val="1"/>
+        </w:numPr>
+      </w:pPr>
+      <w:r>
+        <w:t>Remitos</w:t>
+      </w:r>
+    </w:p>
+    <w:p>
+      <w:pPr>
+        <w:pStyle w:val="Prrafodelista"/>
+        <w:numPr>
+          <w:ilvl w:val="1"/>
+          <w:numId w:val="1"/>
+        </w:numPr>
+      </w:pPr>
+      <w:r>
+        <w:t>ABM Remitos</w:t>
+      </w:r>
+    </w:p>
+    <w:p>
+      <w:pPr>
+        <w:pStyle w:val="Prrafodelista"/>
+        <w:numPr>
+          <w:ilvl w:val="1"/>
+          <w:numId w:val="1"/>
+        </w:numPr>
+        <w:rPr>
+          <w:highlight w:val="yellow"/>
+        </w:rPr>
+      </w:pPr>
+      <w:r>
+        <w:rPr>
+          <w:highlight w:val="yellow"/>
+        </w:rPr>
+        <w:t>ABM Tipo documento</w:t>
+      </w:r>
+    </w:p>
+    <w:p>
+      <w:pPr>
+        <w:pStyle w:val="Prrafodelista"/>
+        <w:numPr>
+          <w:ilvl w:val="1"/>
+          <w:numId w:val="1"/>
+        </w:numPr>
+      </w:pPr>
+      <w:r>
+        <w:t>ABM Jaula</w:t>
+      </w:r>
+    </w:p>
+    <w:p>
+      <w:pPr>
+        <w:pStyle w:val="Prrafodelista"/>
+        <w:numPr>
+          <w:ilvl w:val="1"/>
+          <w:numId w:val="1"/>
+        </w:numPr>
+        <w:rPr>
+          <w:highlight w:val="yellow"/>
+        </w:rPr>
+      </w:pPr>
+      <w:r>
+        <w:rPr>
+          <w:highlight w:val="yellow"/>
+        </w:rPr>
+        <w:t xml:space="preserve">ABM </w:t>
+      </w:r>
+      <w:proofErr w:type="spellStart"/>
+      <w:r>
+        <w:rPr>
+          <w:highlight w:val="yellow"/>
+        </w:rPr>
+        <w:t>DestinoOrigenes</w:t>
+      </w:r>
+      <w:proofErr w:type="spellEnd"/>
+    </w:p>
+    <w:p>
+      <w:pPr>
+        <w:pStyle w:val="Prrafodelista"/>
+        <w:numPr>
+          <w:ilvl w:val="0"/>
+          <w:numId w:val="1"/>
+        </w:numPr>
+      </w:pPr>
+      <w:proofErr w:type="spellStart"/>
+      <w:r>
+        <w:t>Gift</w:t>
+      </w:r>
+      <w:proofErr w:type="spellEnd"/>
+      <w:r>
+        <w:t xml:space="preserve"> </w:t>
+      </w:r>
+      <w:proofErr w:type="spellStart"/>
+      <w:r>
+        <w:t>Card</w:t>
+      </w:r>
+      <w:proofErr w:type="spellEnd"/>
+    </w:p>
+    <w:p>
+      <w:pPr>
+        <w:pStyle w:val="Prrafodelista"/>
+        <w:numPr>
+          <w:ilvl w:val="1"/>
+          <w:numId w:val="1"/>
+        </w:numPr>
+      </w:pPr>
+      <w:r>
+        <w:t xml:space="preserve">ABM </w:t>
+      </w:r>
+      <w:proofErr w:type="spellStart"/>
+      <w:r>
+        <w:t>Gift</w:t>
+      </w:r>
+      <w:proofErr w:type="spellEnd"/>
+      <w:r>
+        <w:t xml:space="preserve"> </w:t>
+      </w:r>
+      <w:proofErr w:type="spellStart"/>
+      <w:r>
+        <w:t>card</w:t>
+      </w:r>
+      <w:proofErr w:type="spellEnd"/>
     </w:p>
     <w:p>
       <w:pPr>
@@ -2192,7 +2455,7 @@
 </file>
 
 <file path=customXml/itemProps1.xml><?xml version="1.0" encoding="utf-8"?>
-<ds:datastoreItem xmlns:ds="http://schemas.openxmlformats.org/officeDocument/2006/customXml" ds:itemID="{D84E305D-5B03-594A-A13F-01478DEE1499}">
+<ds:datastoreItem xmlns:ds="http://schemas.openxmlformats.org/officeDocument/2006/customXml" ds:itemID="{EA3452D2-038D-CA45-AB39-78954CDDB2B8}">
   <ds:schemaRefs>
     <ds:schemaRef ds:uri="http://schemas.openxmlformats.org/officeDocument/2006/bibliography"/>
   </ds:schemaRefs>

</xml_diff>